<commit_message>
readme update and .py renaming
</commit_message>
<xml_diff>
--- a/CreateTimeSeriesPlots/Water Use Data Assessment Part 2 - Time-series Analysis and Visualisation.docx
+++ b/CreateTimeSeriesPlots/Water Use Data Assessment Part 2 - Time-series Analysis and Visualisation.docx
@@ -211,15 +211,7 @@
         </w:numPr>
       </w:pPr>
       <w:r>
-        <w:t>The hilltop-</w:t>
-      </w:r>
-      <w:proofErr w:type="spellStart"/>
-      <w:r>
-        <w:t>py</w:t>
-      </w:r>
-      <w:proofErr w:type="spellEnd"/>
-      <w:r>
-        <w:t xml:space="preserve"> package developed by Mike Exner-Kitteridge</w:t>
+        <w:t>The hilltop-py package developed by Mike Exner-Kitteridge</w:t>
       </w:r>
       <w:r>
         <w:t>.</w:t>
@@ -228,23 +220,7 @@
     <w:p/>
     <w:p>
       <w:r>
-        <w:t xml:space="preserve">Two of the Python programs (which deal with consent conditions) also require access to the </w:t>
-      </w:r>
-      <w:proofErr w:type="spellStart"/>
-      <w:r>
-        <w:t>CrcActSiteSumm</w:t>
-      </w:r>
-      <w:proofErr w:type="spellEnd"/>
-      <w:r>
-        <w:t xml:space="preserve"> table. This table is stored in the </w:t>
-      </w:r>
-      <w:proofErr w:type="spellStart"/>
-      <w:r>
-        <w:t>ConsentsReporting</w:t>
-      </w:r>
-      <w:proofErr w:type="spellEnd"/>
-      <w:r>
-        <w:t xml:space="preserve"> database on the edwprod01 server.</w:t>
+        <w:t>Two of the Python programs (which deal with consent conditions) also require access to the CrcActSiteSumm table. This table is stored in the ConsentsReporting database on the edwprod01 server.</w:t>
       </w:r>
     </w:p>
     <w:p>
@@ -276,7 +252,12 @@
     </w:p>
     <w:p>
       <w:r>
-        <w:t>Three sets of programs have been developed that are intended to let the user explore water use data in differing levels of detail</w:t>
+        <w:t>Four</w:t>
+      </w:r>
+      <w:bookmarkStart w:id="0" w:name="_GoBack"/>
+      <w:bookmarkEnd w:id="0"/>
+      <w:r>
+        <w:t xml:space="preserve"> sets of programs have been developed that are intended to let the user explore water use data in differing levels of detail</w:t>
       </w:r>
       <w:r>
         <w:t>:</w:t>
@@ -432,33 +413,14 @@
       </w:r>
     </w:p>
     <w:p>
-      <w:proofErr w:type="spellStart"/>
-      <w:r>
-        <w:t>site_filter</w:t>
-      </w:r>
-      <w:proofErr w:type="spellEnd"/>
-      <w:r>
-        <w:t xml:space="preserve"> = {</w:t>
+      <w:r>
+        <w:t>site_filter = {</w:t>
       </w:r>
       <w:r>
         <w:rPr>
           <w:color w:val="00B050"/>
         </w:rPr>
-        <w:t>'</w:t>
-      </w:r>
-      <w:proofErr w:type="spellStart"/>
-      <w:r>
-        <w:rPr>
-          <w:color w:val="00B050"/>
-        </w:rPr>
-        <w:t>SwazName</w:t>
-      </w:r>
-      <w:proofErr w:type="spellEnd"/>
-      <w:r>
-        <w:rPr>
-          <w:color w:val="00B050"/>
-        </w:rPr>
-        <w:t>'</w:t>
+        <w:t>'SwazName'</w:t>
       </w:r>
       <w:r>
         <w:t>: [</w:t>
@@ -627,15 +589,7 @@
         <w:t xml:space="preserve">Description: </w:t>
       </w:r>
       <w:r>
-        <w:t>Hilltop sometimes contains multiple measures of water use for a single WAP (</w:t>
-      </w:r>
-      <w:proofErr w:type="spellStart"/>
-      <w:r>
-        <w:t>eg</w:t>
-      </w:r>
-      <w:proofErr w:type="spellEnd"/>
-      <w:r>
-        <w:t xml:space="preserve">, </w:t>
+        <w:t xml:space="preserve">Hilltop sometimes contains multiple measures of water use for a single WAP (eg, </w:t>
       </w:r>
       <w:r>
         <w:t xml:space="preserve">some combination of </w:t>
@@ -713,29 +667,13 @@
         <w:t>If there is another measurement type with data that follows on from Measurement 1</w:t>
       </w:r>
       <w:r>
-        <w:t xml:space="preserve">, extract data for this measurement type (Measurement 2). Avoid any overlap with Measurement 1 by using the </w:t>
-      </w:r>
-      <w:proofErr w:type="spellStart"/>
-      <w:r>
-        <w:t>end_date</w:t>
-      </w:r>
-      <w:proofErr w:type="spellEnd"/>
-      <w:r>
-        <w:t xml:space="preserve"> for Measurement 1 </w:t>
+        <w:t xml:space="preserve">, extract data for this measurement type (Measurement 2). Avoid any overlap with Measurement 1 by using the end_date for Measurement 1 </w:t>
       </w:r>
       <w:r>
         <w:t xml:space="preserve">to determine </w:t>
       </w:r>
       <w:r>
-        <w:t xml:space="preserve">the </w:t>
-      </w:r>
-      <w:proofErr w:type="spellStart"/>
-      <w:r>
-        <w:t>start_date</w:t>
-      </w:r>
-      <w:proofErr w:type="spellEnd"/>
-      <w:r>
-        <w:t xml:space="preserve"> for Measurement 2.</w:t>
+        <w:t>the start_date for Measurement 2.</w:t>
       </w:r>
     </w:p>
     <w:p>
@@ -1040,19 +978,7 @@
           <w:color w:val="FF0000"/>
         </w:rPr>
         <w:lastRenderedPageBreak/>
-        <w:t>Qualit</w:t>
-      </w:r>
-      <w:bookmarkStart w:id="0" w:name="_GoBack"/>
-      <w:bookmarkEnd w:id="0"/>
-      <w:r>
-        <w:rPr>
-          <w:b/>
-          <w:bCs/>
-          <w:i/>
-          <w:iCs/>
-          <w:color w:val="FF0000"/>
-        </w:rPr>
-        <w:t xml:space="preserve">y Assessment - WAP List </w:t>
+        <w:t xml:space="preserve">Quality Assessment - WAP List </w:t>
       </w:r>
       <w:r>
         <w:rPr>
@@ -1633,23 +1559,7 @@
       </w:pPr>
       <w:r>
         <w:lastRenderedPageBreak/>
-        <w:t xml:space="preserve">This variation adds extra features to the time-series plots, based on consent conditions. The consent conditions are extracted from the </w:t>
-      </w:r>
-      <w:proofErr w:type="spellStart"/>
-      <w:r>
-        <w:t>CrcActSiteSumm</w:t>
-      </w:r>
-      <w:proofErr w:type="spellEnd"/>
-      <w:r>
-        <w:t xml:space="preserve"> table, stored in the </w:t>
-      </w:r>
-      <w:proofErr w:type="spellStart"/>
-      <w:r>
-        <w:t>ConsentsReporting</w:t>
-      </w:r>
-      <w:proofErr w:type="spellEnd"/>
-      <w:r>
-        <w:t xml:space="preserve"> database on the epwprod01 server.</w:t>
+        <w:t>This variation adds extra features to the time-series plots, based on consent conditions. The consent conditions are extracted from the CrcActSiteSumm table, stored in the ConsentsReporting database on the epwprod01 server.</w:t>
       </w:r>
     </w:p>
     <w:p>
@@ -1770,23 +1680,7 @@
         </w:rPr>
       </w:pPr>
       <w:r>
-        <w:t xml:space="preserve">This variation adds extra features to the time-series plots, based on consent conditions. The consent conditions are extracted from the </w:t>
-      </w:r>
-      <w:proofErr w:type="spellStart"/>
-      <w:r>
-        <w:t>CrcActSiteSumm</w:t>
-      </w:r>
-      <w:proofErr w:type="spellEnd"/>
-      <w:r>
-        <w:t xml:space="preserve"> table, stored in the </w:t>
-      </w:r>
-      <w:proofErr w:type="spellStart"/>
-      <w:r>
-        <w:t>ConsentsReporting</w:t>
-      </w:r>
-      <w:proofErr w:type="spellEnd"/>
-      <w:r>
-        <w:t xml:space="preserve"> database on the epwprod01 server.</w:t>
+        <w:t>This variation adds extra features to the time-series plots, based on consent conditions. The consent conditions are extracted from the CrcActSiteSumm table, stored in the ConsentsReporting database on the epwprod01 server.</w:t>
       </w:r>
     </w:p>
     <w:p>
@@ -1922,32 +1816,14 @@
         </w:numPr>
       </w:pPr>
       <w:r>
-        <w:t xml:space="preserve">The monthly statistics include values for </w:t>
-      </w:r>
-      <w:proofErr w:type="spellStart"/>
-      <w:r>
-        <w:t>MinExtraction</w:t>
-      </w:r>
-      <w:proofErr w:type="spellEnd"/>
-      <w:r>
-        <w:t xml:space="preserve">, </w:t>
-      </w:r>
-      <w:proofErr w:type="spellStart"/>
-      <w:r>
-        <w:t>MeanExtraction</w:t>
-      </w:r>
-      <w:proofErr w:type="spellEnd"/>
-      <w:r>
-        <w:t xml:space="preserve">, </w:t>
+        <w:t xml:space="preserve">The monthly statistics include values for MinExtraction, MeanExtraction, </w:t>
       </w:r>
       <w:r>
         <w:t xml:space="preserve">and </w:t>
       </w:r>
-      <w:proofErr w:type="spellStart"/>
       <w:r>
         <w:t>MaxExtraction</w:t>
       </w:r>
-      <w:proofErr w:type="spellEnd"/>
       <w:r>
         <w:t xml:space="preserve">. The concept of ‘extraction’ relates to datapoints </w:t>
       </w:r>
@@ -1997,39 +1873,7 @@
         <w:t>Finally, p</w:t>
       </w:r>
       <w:r>
-        <w:t>lease note that the extraction statistics (</w:t>
-      </w:r>
-      <w:proofErr w:type="spellStart"/>
-      <w:r>
-        <w:t>MinExtraction</w:t>
-      </w:r>
-      <w:proofErr w:type="spellEnd"/>
-      <w:r>
-        <w:t xml:space="preserve">, </w:t>
-      </w:r>
-      <w:proofErr w:type="spellStart"/>
-      <w:r>
-        <w:t>MeanExtraction</w:t>
-      </w:r>
-      <w:proofErr w:type="spellEnd"/>
-      <w:r>
-        <w:t xml:space="preserve"> and </w:t>
-      </w:r>
-      <w:proofErr w:type="spellStart"/>
-      <w:r>
-        <w:t>MaxExtraction</w:t>
-      </w:r>
-      <w:proofErr w:type="spellEnd"/>
-      <w:r>
-        <w:t xml:space="preserve">) and the spike statistics (Spikes &gt; 5sd, Spikes &gt; 10sd and Spikes &gt; 20 </w:t>
-      </w:r>
-      <w:proofErr w:type="spellStart"/>
-      <w:r>
-        <w:t>sd</w:t>
-      </w:r>
-      <w:proofErr w:type="spellEnd"/>
-      <w:r>
-        <w:t>) all relate to datapoints in the raw data rather than a</w:t>
+        <w:t>lease note that the extraction statistics (MinExtraction, MeanExtraction and MaxExtraction) and the spike statistics (Spikes &gt; 5sd, Spikes &gt; 10sd and Spikes &gt; 20 sd) all relate to datapoints in the raw data rather than a</w:t>
       </w:r>
       <w:r>
         <w:t xml:space="preserve">ggregated data for a </w:t>
@@ -2041,15 +1885,7 @@
         <w:t>for</w:t>
       </w:r>
       <w:r>
-        <w:t xml:space="preserve"> example, </w:t>
-      </w:r>
-      <w:proofErr w:type="spellStart"/>
-      <w:r>
-        <w:t>MaxExtraction</w:t>
-      </w:r>
-      <w:proofErr w:type="spellEnd"/>
-      <w:r>
-        <w:t xml:space="preserve"> </w:t>
+        <w:t xml:space="preserve"> example, MaxExtraction </w:t>
       </w:r>
       <w:r>
         <w:t>represents</w:t>
@@ -2061,15 +1897,7 @@
         <w:t xml:space="preserve">extracted </w:t>
       </w:r>
       <w:r>
-        <w:t xml:space="preserve">value in the raw data, but it is possible that this value may relate to water extracted </w:t>
-      </w:r>
-      <w:proofErr w:type="gramStart"/>
-      <w:r>
-        <w:t>during</w:t>
-      </w:r>
-      <w:proofErr w:type="gramEnd"/>
-      <w:r>
-        <w:t xml:space="preserve"> 15 minutes, an hour or some other time period. </w:t>
+        <w:t xml:space="preserve">value in the raw data, but it is possible that this value may relate to water extracted during 15 minutes, an hour or some other time period. </w:t>
       </w:r>
     </w:p>
     <w:p/>
@@ -2094,34 +1922,10 @@
         <w:t>All consent conditions are extracted from a SQL table</w:t>
       </w:r>
       <w:r>
-        <w:t xml:space="preserve"> (</w:t>
-      </w:r>
-      <w:proofErr w:type="spellStart"/>
-      <w:r>
-        <w:t>CrcActSiteSumm</w:t>
-      </w:r>
-      <w:proofErr w:type="spellEnd"/>
-      <w:r>
-        <w:t>)</w:t>
-      </w:r>
-      <w:r>
-        <w:t>. It is important to note that these conditions relate to entire sites (</w:t>
-      </w:r>
-      <w:proofErr w:type="spellStart"/>
-      <w:r>
-        <w:t>eg</w:t>
-      </w:r>
-      <w:proofErr w:type="spellEnd"/>
-      <w:r>
-        <w:t>, BZ19/0066) rather than the meter entities that are stored in Hilltop (</w:t>
-      </w:r>
-      <w:proofErr w:type="spellStart"/>
-      <w:r>
-        <w:t>eg</w:t>
-      </w:r>
-      <w:proofErr w:type="spellEnd"/>
-      <w:r>
-        <w:t>, BZ19/0066-M1 and BZ19/0066-M2).</w:t>
+        <w:t xml:space="preserve"> (CrcActSiteSumm)</w:t>
+      </w:r>
+      <w:r>
+        <w:t>. It is important to note that these conditions relate to entire sites (eg, BZ19/0066) rather than the meter entities that are stored in Hilltop (eg, BZ19/0066-M1 and BZ19/0066-M2).</w:t>
       </w:r>
     </w:p>
     <w:p>
@@ -2160,15 +1964,7 @@
         <w:t xml:space="preserve">If no active consents exist, the consent with the most recent </w:t>
       </w:r>
       <w:r>
-        <w:t>“</w:t>
-      </w:r>
-      <w:proofErr w:type="spellStart"/>
-      <w:r>
-        <w:t>ToDate</w:t>
-      </w:r>
-      <w:proofErr w:type="spellEnd"/>
-      <w:r>
-        <w:t>” is extracted.</w:t>
+        <w:t>“ToDate” is extracted.</w:t>
       </w:r>
     </w:p>
     <w:p>
@@ -2206,23 +2002,13 @@
         </w:rPr>
         <w:t xml:space="preserve">the </w:t>
       </w:r>
-      <w:proofErr w:type="spellStart"/>
       <w:r>
         <w:rPr>
           <w:rFonts w:ascii="DejaVuSans" w:hAnsi="DejaVuSans" w:cs="DejaVuSans"/>
           <w:sz w:val="24"/>
           <w:szCs w:val="24"/>
         </w:rPr>
-        <w:t>ConsentedRate</w:t>
-      </w:r>
-      <w:proofErr w:type="spellEnd"/>
-      <w:r>
-        <w:rPr>
-          <w:rFonts w:ascii="DejaVuSans" w:hAnsi="DejaVuSans" w:cs="DejaVuSans"/>
-          <w:sz w:val="24"/>
-          <w:szCs w:val="24"/>
-        </w:rPr>
-        <w:t xml:space="preserve"> value in the SQL table. It represents the volume of water that would be extracted if the maximum extraction rate was applied for an entire day.</w:t>
+        <w:t>ConsentedRate value in the SQL table. It represents the volume of water that would be extracted if the maximum extraction rate was applied for an entire day.</w:t>
       </w:r>
     </w:p>
     <w:p>
@@ -2239,79 +2025,7 @@
           <w:sz w:val="24"/>
           <w:szCs w:val="24"/>
         </w:rPr>
-        <w:t xml:space="preserve">In the plot titled “Volume extracted (m3) – [] day moving average”, the moving average is based on the </w:t>
-      </w:r>
-      <w:proofErr w:type="spellStart"/>
-      <w:r>
-        <w:rPr>
-          <w:rFonts w:ascii="DejaVuSans" w:hAnsi="DejaVuSans" w:cs="DejaVuSans"/>
-          <w:sz w:val="24"/>
-          <w:szCs w:val="24"/>
-        </w:rPr>
-        <w:t>ConsentedMultiDayPeriod</w:t>
-      </w:r>
-      <w:proofErr w:type="spellEnd"/>
-      <w:r>
-        <w:rPr>
-          <w:rFonts w:ascii="DejaVuSans" w:hAnsi="DejaVuSans" w:cs="DejaVuSans"/>
-          <w:sz w:val="24"/>
-          <w:szCs w:val="24"/>
-        </w:rPr>
-        <w:t xml:space="preserve"> from the SQL table. The dotted reference line is derived by dividing the </w:t>
-      </w:r>
-      <w:proofErr w:type="spellStart"/>
-      <w:r>
-        <w:rPr>
-          <w:rFonts w:ascii="DejaVuSans" w:hAnsi="DejaVuSans" w:cs="DejaVuSans"/>
-          <w:sz w:val="24"/>
-          <w:szCs w:val="24"/>
-        </w:rPr>
-        <w:t>ConsentedMultiDayVolume</w:t>
-      </w:r>
-      <w:proofErr w:type="spellEnd"/>
-      <w:r>
-        <w:rPr>
-          <w:rFonts w:ascii="DejaVuSans" w:hAnsi="DejaVuSans" w:cs="DejaVuSans"/>
-          <w:sz w:val="24"/>
-          <w:szCs w:val="24"/>
-        </w:rPr>
-        <w:t xml:space="preserve"> by the </w:t>
-      </w:r>
-      <w:proofErr w:type="spellStart"/>
-      <w:r>
-        <w:rPr>
-          <w:rFonts w:ascii="DejaVuSans" w:hAnsi="DejaVuSans" w:cs="DejaVuSans"/>
-          <w:sz w:val="24"/>
-          <w:szCs w:val="24"/>
-        </w:rPr>
-        <w:t>ConsentedMultiDayPeriod</w:t>
-      </w:r>
-      <w:proofErr w:type="spellEnd"/>
-      <w:r>
-        <w:rPr>
-          <w:rFonts w:ascii="DejaVuSans" w:hAnsi="DejaVuSans" w:cs="DejaVuSans"/>
-          <w:sz w:val="24"/>
-          <w:szCs w:val="24"/>
-        </w:rPr>
-        <w:t xml:space="preserve">. When the volume extracted is above the dotted reference line, this indicates that the </w:t>
-      </w:r>
-      <w:proofErr w:type="spellStart"/>
-      <w:r>
-        <w:rPr>
-          <w:rFonts w:ascii="DejaVuSans" w:hAnsi="DejaVuSans" w:cs="DejaVuSans"/>
-          <w:sz w:val="24"/>
-          <w:szCs w:val="24"/>
-        </w:rPr>
-        <w:t>ConsentedMultiDayVolume</w:t>
-      </w:r>
-      <w:proofErr w:type="spellEnd"/>
-      <w:r>
-        <w:rPr>
-          <w:rFonts w:ascii="DejaVuSans" w:hAnsi="DejaVuSans" w:cs="DejaVuSans"/>
-          <w:sz w:val="24"/>
-          <w:szCs w:val="24"/>
-        </w:rPr>
-        <w:t xml:space="preserve"> has been exceeded.</w:t>
+        <w:t>In the plot titled “Volume extracted (m3) – [] day moving average”, the moving average is based on the ConsentedMultiDayPeriod from the SQL table. The dotted reference line is derived by dividing the ConsentedMultiDayVolume by the ConsentedMultiDayPeriod. When the volume extracted is above the dotted reference line, this indicates that the ConsentedMultiDayVolume has been exceeded.</w:t>
       </w:r>
     </w:p>
     <w:p>
@@ -2341,23 +2055,13 @@
         </w:rPr>
         <w:t xml:space="preserve">the </w:t>
       </w:r>
-      <w:proofErr w:type="spellStart"/>
       <w:r>
         <w:rPr>
           <w:rFonts w:ascii="DejaVuSans" w:hAnsi="DejaVuSans" w:cs="DejaVuSans"/>
           <w:sz w:val="24"/>
           <w:szCs w:val="24"/>
         </w:rPr>
-        <w:t>ConsentedRate</w:t>
-      </w:r>
-      <w:proofErr w:type="spellEnd"/>
-      <w:r>
-        <w:rPr>
-          <w:rFonts w:ascii="DejaVuSans" w:hAnsi="DejaVuSans" w:cs="DejaVuSans"/>
-          <w:sz w:val="24"/>
-          <w:szCs w:val="24"/>
-        </w:rPr>
-        <w:t xml:space="preserve"> value in the SQL table. It enables comparison of the average daily extraction rate with the maximum consented extraction rate.</w:t>
+        <w:t>ConsentedRate value in the SQL table. It enables comparison of the average daily extraction rate with the maximum consented extraction rate.</w:t>
       </w:r>
     </w:p>
     <w:p>
@@ -2543,15 +2247,7 @@
         <w:t>Output:</w:t>
       </w:r>
       <w:r>
-        <w:t xml:space="preserve"> The program generates a PDF file containing water use plots, with hourly totals, over a </w:t>
-      </w:r>
-      <w:proofErr w:type="gramStart"/>
-      <w:r>
-        <w:t>35 day</w:t>
-      </w:r>
-      <w:proofErr w:type="gramEnd"/>
-      <w:r>
-        <w:t xml:space="preserve"> time period. If the WAP has more than one measurement type during the specified time period, a separate PDF file is generated for each measurement type.</w:t>
+        <w:t xml:space="preserve"> The program generates a PDF file containing water use plots, with hourly totals, over a 35 day time period. If the WAP has more than one measurement type during the specified time period, a separate PDF file is generated for each measurement type.</w:t>
       </w:r>
     </w:p>
     <w:p>
@@ -2708,49 +2404,7 @@
         <w:rPr>
           <w:color w:val="000000" w:themeColor="text1"/>
         </w:rPr>
-        <w:t xml:space="preserve">Occasionally the Hilltop web server is </w:t>
-      </w:r>
-      <w:proofErr w:type="gramStart"/>
-      <w:r>
-        <w:rPr>
-          <w:color w:val="000000" w:themeColor="text1"/>
-        </w:rPr>
-        <w:t>offline</w:t>
-      </w:r>
-      <w:proofErr w:type="gramEnd"/>
-      <w:r>
-        <w:rPr>
-          <w:color w:val="000000" w:themeColor="text1"/>
-        </w:rPr>
-        <w:t xml:space="preserve"> and you may get an unusual error when running a program (</w:t>
-      </w:r>
-      <w:proofErr w:type="spellStart"/>
-      <w:r>
-        <w:rPr>
-          <w:color w:val="000000" w:themeColor="text1"/>
-        </w:rPr>
-        <w:t>eg</w:t>
-      </w:r>
-      <w:proofErr w:type="spellEnd"/>
-      <w:r>
-        <w:rPr>
-          <w:color w:val="000000" w:themeColor="text1"/>
-        </w:rPr>
-        <w:t xml:space="preserve">, a message saying that a WAP doesn’t exist in the </w:t>
-      </w:r>
-      <w:proofErr w:type="spellStart"/>
-      <w:r>
-        <w:rPr>
-          <w:color w:val="000000" w:themeColor="text1"/>
-        </w:rPr>
-        <w:t>WaterUse.hts</w:t>
-      </w:r>
-      <w:proofErr w:type="spellEnd"/>
-      <w:r>
-        <w:rPr>
-          <w:color w:val="000000" w:themeColor="text1"/>
-        </w:rPr>
-        <w:t xml:space="preserve"> file, even though you know it does). This is a temporary issue and is normally resolved when you re-run the program.</w:t>
+        <w:t>Occasionally the Hilltop web server is offline and you may get an unusual error when running a program (eg, a message saying that a WAP doesn’t exist in the WaterUse.hts file, even though you know it does). This is a temporary issue and is normally resolved when you re-run the program.</w:t>
       </w:r>
     </w:p>
     <w:p>
@@ -2839,15 +2493,7 @@
         <w:t>with</w:t>
       </w:r>
       <w:r>
-        <w:t xml:space="preserve"> incomplete measurement lists in the Hilltop </w:t>
-      </w:r>
-      <w:proofErr w:type="spellStart"/>
-      <w:r>
-        <w:t>WaterUse.hts</w:t>
-      </w:r>
-      <w:proofErr w:type="spellEnd"/>
-      <w:r>
-        <w:t xml:space="preserve"> file. </w:t>
+        <w:t xml:space="preserve"> incomplete measurement lists in the Hilltop WaterUse.hts file. </w:t>
       </w:r>
     </w:p>
     <w:p>
@@ -5102,6 +4748,7 @@
     <w:lsdException w:name="HTML Sample" w:semiHidden="1" w:unhideWhenUsed="1"/>
     <w:lsdException w:name="HTML Typewriter" w:semiHidden="1" w:unhideWhenUsed="1"/>
     <w:lsdException w:name="HTML Variable" w:semiHidden="1" w:unhideWhenUsed="1"/>
+    <w:lsdException w:name="Normal Table" w:semiHidden="1" w:unhideWhenUsed="1"/>
     <w:lsdException w:name="annotation subject" w:semiHidden="1" w:unhideWhenUsed="1"/>
     <w:lsdException w:name="No List" w:semiHidden="1" w:unhideWhenUsed="1"/>
     <w:lsdException w:name="Outline List 1" w:semiHidden="1" w:unhideWhenUsed="1"/>
@@ -5148,8 +4795,10 @@
     <w:lsdException w:name="Table Subtle 2" w:semiHidden="1" w:unhideWhenUsed="1"/>
     <w:lsdException w:name="Table Web 1" w:semiHidden="1" w:unhideWhenUsed="1"/>
     <w:lsdException w:name="Table Web 2" w:semiHidden="1" w:unhideWhenUsed="1"/>
+    <w:lsdException w:name="Table Web 3" w:semiHidden="1" w:unhideWhenUsed="1"/>
     <w:lsdException w:name="Balloon Text" w:semiHidden="1" w:unhideWhenUsed="1"/>
     <w:lsdException w:name="Table Grid" w:uiPriority="39"/>
+    <w:lsdException w:name="Table Theme" w:semiHidden="1" w:unhideWhenUsed="1"/>
     <w:lsdException w:name="Placeholder Text" w:semiHidden="1"/>
     <w:lsdException w:name="No Spacing" w:uiPriority="1" w:qFormat="1"/>
     <w:lsdException w:name="Light Shading" w:uiPriority="60"/>

</xml_diff>

<commit_message>
added explanation for when script fails
</commit_message>
<xml_diff>
--- a/CreateTimeSeriesPlots/Water Use Data Assessment Part 2 - Time-series Analysis and Visualisation.docx
+++ b/CreateTimeSeriesPlots/Water Use Data Assessment Part 2 - Time-series Analysis and Visualisation.docx
@@ -1,6 +1,6 @@
 
 <file path=word/document.xml><?xml version="1.0" encoding="utf-8"?>
-<w:document xmlns:wpc="http://schemas.microsoft.com/office/word/2010/wordprocessingCanvas" xmlns:cx="http://schemas.microsoft.com/office/drawing/2014/chartex" xmlns:cx1="http://schemas.microsoft.com/office/drawing/2015/9/8/chartex" xmlns:cx2="http://schemas.microsoft.com/office/drawing/2015/10/21/chartex" xmlns:cx3="http://schemas.microsoft.com/office/drawing/2016/5/9/chartex" xmlns:cx4="http://schemas.microsoft.com/office/drawing/2016/5/10/chartex" xmlns:cx5="http://schemas.microsoft.com/office/drawing/2016/5/11/chartex" xmlns:cx6="http://schemas.microsoft.com/office/drawing/2016/5/12/chartex" xmlns:cx7="http://schemas.microsoft.com/office/drawing/2016/5/13/chartex" xmlns:cx8="http://schemas.microsoft.com/office/drawing/2016/5/14/chartex" xmlns:mc="http://schemas.openxmlformats.org/markup-compatibility/2006" xmlns:aink="http://schemas.microsoft.com/office/drawing/2016/ink" xmlns:am3d="http://schemas.microsoft.com/office/drawing/2017/model3d" xmlns:o="urn:schemas-microsoft-com:office:office" xmlns:r="http://schemas.openxmlformats.org/officeDocument/2006/relationships" xmlns:m="http://schemas.openxmlformats.org/officeDocument/2006/math" xmlns:v="urn:schemas-microsoft-com:vml" xmlns:wp14="http://schemas.microsoft.com/office/word/2010/wordprocessingDrawing" xmlns:wp="http://schemas.openxmlformats.org/drawingml/2006/wordprocessingDrawing" xmlns:w10="urn:schemas-microsoft-com:office:word" xmlns:w="http://schemas.openxmlformats.org/wordprocessingml/2006/main" xmlns:w14="http://schemas.microsoft.com/office/word/2010/wordml" xmlns:w15="http://schemas.microsoft.com/office/word/2012/wordml" xmlns:w16cex="http://schemas.microsoft.com/office/word/2018/wordml/cex" xmlns:w16cid="http://schemas.microsoft.com/office/word/2016/wordml/cid" xmlns:w16="http://schemas.microsoft.com/office/word/2018/wordml" xmlns:w16se="http://schemas.microsoft.com/office/word/2015/wordml/symex" xmlns:wpg="http://schemas.microsoft.com/office/word/2010/wordprocessingGroup" xmlns:wpi="http://schemas.microsoft.com/office/word/2010/wordprocessingInk" xmlns:wne="http://schemas.microsoft.com/office/word/2006/wordml" xmlns:wps="http://schemas.microsoft.com/office/word/2010/wordprocessingShape" mc:Ignorable="w14 w15 w16se w16cid w16 w16cex wp14">
+<w:document xmlns:wpc="http://schemas.microsoft.com/office/word/2010/wordprocessingCanvas" xmlns:cx="http://schemas.microsoft.com/office/drawing/2014/chartex" xmlns:cx1="http://schemas.microsoft.com/office/drawing/2015/9/8/chartex" xmlns:cx2="http://schemas.microsoft.com/office/drawing/2015/10/21/chartex" xmlns:cx3="http://schemas.microsoft.com/office/drawing/2016/5/9/chartex" xmlns:cx4="http://schemas.microsoft.com/office/drawing/2016/5/10/chartex" xmlns:cx5="http://schemas.microsoft.com/office/drawing/2016/5/11/chartex" xmlns:cx6="http://schemas.microsoft.com/office/drawing/2016/5/12/chartex" xmlns:cx7="http://schemas.microsoft.com/office/drawing/2016/5/13/chartex" xmlns:cx8="http://schemas.microsoft.com/office/drawing/2016/5/14/chartex" xmlns:mc="http://schemas.openxmlformats.org/markup-compatibility/2006" xmlns:aink="http://schemas.microsoft.com/office/drawing/2016/ink" xmlns:am3d="http://schemas.microsoft.com/office/drawing/2017/model3d" xmlns:o="urn:schemas-microsoft-com:office:office" xmlns:r="http://schemas.openxmlformats.org/officeDocument/2006/relationships" xmlns:m="http://schemas.openxmlformats.org/officeDocument/2006/math" xmlns:v="urn:schemas-microsoft-com:vml" xmlns:wp14="http://schemas.microsoft.com/office/word/2010/wordprocessingDrawing" xmlns:wp="http://schemas.openxmlformats.org/drawingml/2006/wordprocessingDrawing" xmlns:w10="urn:schemas-microsoft-com:office:word" xmlns:w="http://schemas.openxmlformats.org/wordprocessingml/2006/main" xmlns:w14="http://schemas.microsoft.com/office/word/2010/wordml" xmlns:w15="http://schemas.microsoft.com/office/word/2012/wordml" xmlns:w16cid="http://schemas.microsoft.com/office/word/2016/wordml/cid" xmlns:w16se="http://schemas.microsoft.com/office/word/2015/wordml/symex" xmlns:wpg="http://schemas.microsoft.com/office/word/2010/wordprocessingGroup" xmlns:wpi="http://schemas.microsoft.com/office/word/2010/wordprocessingInk" xmlns:wne="http://schemas.microsoft.com/office/word/2006/wordml" xmlns:wps="http://schemas.microsoft.com/office/word/2010/wordprocessingShape" mc:Ignorable="w14 w15 w16se w16cid wp14">
   <w:body>
     <w:p>
       <w:pPr>
@@ -179,7 +179,15 @@
         <w:t>Python Anaconda</w:t>
       </w:r>
       <w:r>
-        <w:t xml:space="preserve"> (and the pandas, seaborn, matplotlib and datetime modules)  </w:t>
+        <w:t xml:space="preserve"> (and the pandas, seaborn, matplotlib</w:t>
+      </w:r>
+      <w:r>
+        <w:t>, xlsxwriter</w:t>
+      </w:r>
+      <w:bookmarkStart w:id="0" w:name="_GoBack"/>
+      <w:bookmarkEnd w:id="0"/>
+      <w:r>
+        <w:t xml:space="preserve"> and datetime modules)  </w:t>
       </w:r>
     </w:p>
     <w:p>
@@ -191,15 +199,7 @@
         </w:numPr>
       </w:pPr>
       <w:r>
-        <w:t>The hilltop-</w:t>
-      </w:r>
-      <w:proofErr w:type="spellStart"/>
-      <w:r>
-        <w:t>py</w:t>
-      </w:r>
-      <w:proofErr w:type="spellEnd"/>
-      <w:r>
-        <w:t xml:space="preserve"> package developed by Mike Exner-Kitteridge</w:t>
+        <w:t>The hilltop-py package developed by Mike Exner-Kitteridge</w:t>
       </w:r>
       <w:r>
         <w:t>.</w:t>
@@ -208,23 +208,7 @@
     <w:p/>
     <w:p>
       <w:r>
-        <w:t xml:space="preserve">Two of the Python programs (which deal with consent conditions) also require access to the </w:t>
-      </w:r>
-      <w:proofErr w:type="spellStart"/>
-      <w:r>
-        <w:t>CrcActSiteSumm</w:t>
-      </w:r>
-      <w:proofErr w:type="spellEnd"/>
-      <w:r>
-        <w:t xml:space="preserve"> table. This table is stored in the </w:t>
-      </w:r>
-      <w:proofErr w:type="spellStart"/>
-      <w:r>
-        <w:t>ConsentsReporting</w:t>
-      </w:r>
-      <w:proofErr w:type="spellEnd"/>
-      <w:r>
-        <w:t xml:space="preserve"> database on the edwprod01 server.</w:t>
+        <w:t>Two of the Python programs (which deal with consent conditions) also require access to the CrcActSiteSumm table. This table is stored in the ConsentsReporting database on the edwprod01 server.</w:t>
       </w:r>
     </w:p>
     <w:p>
@@ -431,15 +415,7 @@
         <w:jc w:val="both"/>
       </w:pPr>
       <w:r>
-        <w:t>The user needs to specify the list of consents in sites.csv using the heading "</w:t>
-      </w:r>
-      <w:proofErr w:type="spellStart"/>
-      <w:r>
-        <w:t>ExtSiteID</w:t>
-      </w:r>
-      <w:proofErr w:type="spellEnd"/>
-      <w:r>
-        <w:t>" in cell A1</w:t>
+        <w:t>The user needs to specify the list of consents in sites.csv using the heading "ExtSiteID" in cell A1</w:t>
       </w:r>
     </w:p>
     <w:p>
@@ -481,15 +457,7 @@
         <w:jc w:val="both"/>
       </w:pPr>
       <w:r>
-        <w:t>The user needs to specify the list of consents in sites.csv using the heading "</w:t>
-      </w:r>
-      <w:proofErr w:type="spellStart"/>
-      <w:r>
-        <w:t>RecordNumber</w:t>
-      </w:r>
-      <w:proofErr w:type="spellEnd"/>
-      <w:r>
-        <w:t>" in cell A1</w:t>
+        <w:t>The user needs to specify the list of consents in sites.csv using the heading "RecordNumber" in cell A1</w:t>
       </w:r>
     </w:p>
     <w:p>
@@ -522,33 +490,14 @@
       <w:pPr>
         <w:jc w:val="center"/>
       </w:pPr>
-      <w:proofErr w:type="spellStart"/>
-      <w:r>
-        <w:t>site_filter</w:t>
-      </w:r>
-      <w:proofErr w:type="spellEnd"/>
-      <w:r>
-        <w:t xml:space="preserve"> = {</w:t>
+      <w:r>
+        <w:t>site_filter = {</w:t>
       </w:r>
       <w:r>
         <w:rPr>
           <w:color w:val="00B050"/>
         </w:rPr>
-        <w:t>'</w:t>
-      </w:r>
-      <w:proofErr w:type="spellStart"/>
-      <w:r>
-        <w:rPr>
-          <w:color w:val="00B050"/>
-        </w:rPr>
-        <w:t>SwazName</w:t>
-      </w:r>
-      <w:proofErr w:type="spellEnd"/>
-      <w:r>
-        <w:rPr>
-          <w:color w:val="00B050"/>
-        </w:rPr>
-        <w:t>'</w:t>
+        <w:t>'SwazName'</w:t>
       </w:r>
       <w:r>
         <w:t>: [</w:t>
@@ -719,15 +668,7 @@
         <w:t xml:space="preserve">Description: </w:t>
       </w:r>
       <w:r>
-        <w:t>Hilltop sometimes contains multiple measures of water use for a single WAP (</w:t>
-      </w:r>
-      <w:proofErr w:type="spellStart"/>
-      <w:r>
-        <w:t>eg</w:t>
-      </w:r>
-      <w:proofErr w:type="spellEnd"/>
-      <w:r>
-        <w:t xml:space="preserve">, </w:t>
+        <w:t xml:space="preserve">Hilltop sometimes contains multiple measures of water use for a single WAP (eg, </w:t>
       </w:r>
       <w:r>
         <w:t xml:space="preserve">some combination of </w:t>
@@ -805,29 +746,13 @@
         <w:t>If there is another measurement type with data that follows on from Measurement 1</w:t>
       </w:r>
       <w:r>
-        <w:t xml:space="preserve">, extract data for this measurement type (Measurement 2). Avoid any overlap with Measurement 1 by using the </w:t>
-      </w:r>
-      <w:proofErr w:type="spellStart"/>
-      <w:r>
-        <w:t>end_date</w:t>
-      </w:r>
-      <w:proofErr w:type="spellEnd"/>
-      <w:r>
-        <w:t xml:space="preserve"> for Measurement 1 </w:t>
+        <w:t xml:space="preserve">, extract data for this measurement type (Measurement 2). Avoid any overlap with Measurement 1 by using the end_date for Measurement 1 </w:t>
       </w:r>
       <w:r>
         <w:t xml:space="preserve">to determine </w:t>
       </w:r>
       <w:r>
-        <w:t xml:space="preserve">the </w:t>
-      </w:r>
-      <w:proofErr w:type="spellStart"/>
-      <w:r>
-        <w:t>start_date</w:t>
-      </w:r>
-      <w:proofErr w:type="spellEnd"/>
-      <w:r>
-        <w:t xml:space="preserve"> for Measurement 2.</w:t>
+        <w:t>the start_date for Measurement 2.</w:t>
       </w:r>
     </w:p>
     <w:p>
@@ -1697,23 +1622,7 @@
         </w:rPr>
       </w:pPr>
       <w:r>
-        <w:t xml:space="preserve">This variation adds extra features to the time-series plots, based on consent conditions. The consent conditions are extracted from the </w:t>
-      </w:r>
-      <w:proofErr w:type="spellStart"/>
-      <w:r>
-        <w:t>CrcActSiteSumm</w:t>
-      </w:r>
-      <w:proofErr w:type="spellEnd"/>
-      <w:r>
-        <w:t xml:space="preserve"> table, stored in the </w:t>
-      </w:r>
-      <w:proofErr w:type="spellStart"/>
-      <w:r>
-        <w:t>ConsentsReporting</w:t>
-      </w:r>
-      <w:proofErr w:type="spellEnd"/>
-      <w:r>
-        <w:t xml:space="preserve"> database on the epwprod01 server.</w:t>
+        <w:t>This variation adds extra features to the time-series plots, based on consent conditions. The consent conditions are extracted from the CrcActSiteSumm table, stored in the ConsentsReporting database on the epwprod01 server.</w:t>
       </w:r>
     </w:p>
     <w:p>
@@ -1876,15 +1785,7 @@
         <w:t xml:space="preserve">(modified from </w:t>
       </w:r>
       <w:r>
-        <w:t xml:space="preserve">AA, </w:t>
-      </w:r>
-      <w:proofErr w:type="spellStart"/>
-      <w:r>
-        <w:t>Whiterock</w:t>
-      </w:r>
-      <w:proofErr w:type="spellEnd"/>
-      <w:r>
-        <w:t xml:space="preserve"> Consulting, script</w:t>
+        <w:t>AA, Whiterock Consulting, script</w:t>
       </w:r>
       <w:r>
         <w:t xml:space="preserve"> by </w:t>
@@ -1898,23 +1799,7 @@
         <w:jc w:val="both"/>
       </w:pPr>
       <w:r>
-        <w:t xml:space="preserve">This variation adds extra features to the time-series plots, based on consent conditions and a user defined date range. The consent conditions are extracted from the </w:t>
-      </w:r>
-      <w:proofErr w:type="spellStart"/>
-      <w:r>
-        <w:t>CrcActSiteSumm</w:t>
-      </w:r>
-      <w:proofErr w:type="spellEnd"/>
-      <w:r>
-        <w:t xml:space="preserve"> table, stored in the </w:t>
-      </w:r>
-      <w:proofErr w:type="spellStart"/>
-      <w:r>
-        <w:t>ConsentsReporting</w:t>
-      </w:r>
-      <w:proofErr w:type="spellEnd"/>
-      <w:r>
-        <w:t xml:space="preserve"> database on the epwprod01 server.</w:t>
+        <w:t>This variation adds extra features to the time-series plots, based on consent conditions and a user defined date range. The consent conditions are extracted from the CrcActSiteSumm table, stored in the ConsentsReporting database on the epwprod01 server.</w:t>
       </w:r>
       <w:r>
         <w:t xml:space="preserve"> </w:t>
@@ -1928,23 +1813,7 @@
         <w:jc w:val="both"/>
       </w:pPr>
       <w:r>
-        <w:t xml:space="preserve">mslist2 = </w:t>
-      </w:r>
-      <w:proofErr w:type="spellStart"/>
-      <w:r>
-        <w:t>process_measurement_list</w:t>
-      </w:r>
-      <w:proofErr w:type="spellEnd"/>
-      <w:r>
-        <w:t>(</w:t>
-      </w:r>
-      <w:proofErr w:type="spellStart"/>
-      <w:r>
-        <w:t>mslist</w:t>
-      </w:r>
-      <w:proofErr w:type="spellEnd"/>
-      <w:r>
-        <w:t xml:space="preserve">, </w:t>
+        <w:t xml:space="preserve">mslist2 = process_measurement_list(mslist, </w:t>
       </w:r>
       <w:r>
         <w:t>'</w:t>
@@ -2102,23 +1971,7 @@
         </w:rPr>
       </w:pPr>
       <w:r>
-        <w:t xml:space="preserve">This variation adds extra features to the time-series plots, based on consent conditions. The consent conditions are extracted from the </w:t>
-      </w:r>
-      <w:proofErr w:type="spellStart"/>
-      <w:r>
-        <w:t>CrcActSiteSumm</w:t>
-      </w:r>
-      <w:proofErr w:type="spellEnd"/>
-      <w:r>
-        <w:t xml:space="preserve"> table, stored in the </w:t>
-      </w:r>
-      <w:proofErr w:type="spellStart"/>
-      <w:r>
-        <w:t>ConsentsReporting</w:t>
-      </w:r>
-      <w:proofErr w:type="spellEnd"/>
-      <w:r>
-        <w:t xml:space="preserve"> database on the epwprod01 server.</w:t>
+        <w:t>This variation adds extra features to the time-series plots, based on consent conditions. The consent conditions are extracted from the CrcActSiteSumm table, stored in the ConsentsReporting database on the epwprod01 server.</w:t>
       </w:r>
     </w:p>
     <w:p>
@@ -2244,15 +2097,7 @@
         <w:t xml:space="preserve">(modified from </w:t>
       </w:r>
       <w:r>
-        <w:t xml:space="preserve">AA, </w:t>
-      </w:r>
-      <w:proofErr w:type="spellStart"/>
-      <w:r>
-        <w:t>Whiterock</w:t>
-      </w:r>
-      <w:proofErr w:type="spellEnd"/>
-      <w:r>
-        <w:t xml:space="preserve"> Consulting, script</w:t>
+        <w:t>AA, Whiterock Consulting, script</w:t>
       </w:r>
       <w:r>
         <w:t xml:space="preserve"> by </w:t>
@@ -2266,23 +2111,7 @@
         <w:jc w:val="both"/>
       </w:pPr>
       <w:r>
-        <w:t xml:space="preserve">This variation adds extra features to the time-series plots, based on consent conditions and a user defined date range. The consent conditions are extracted from the </w:t>
-      </w:r>
-      <w:proofErr w:type="spellStart"/>
-      <w:r>
-        <w:t>CrcActSiteSumm</w:t>
-      </w:r>
-      <w:proofErr w:type="spellEnd"/>
-      <w:r>
-        <w:t xml:space="preserve"> table, stored in the </w:t>
-      </w:r>
-      <w:proofErr w:type="spellStart"/>
-      <w:r>
-        <w:t>ConsentsReporting</w:t>
-      </w:r>
-      <w:proofErr w:type="spellEnd"/>
-      <w:r>
-        <w:t xml:space="preserve"> database on the epwprod01 server. Line 545 is where the date range is defined. An example of this is below for the 2018/19 water year:</w:t>
+        <w:t>This variation adds extra features to the time-series plots, based on consent conditions and a user defined date range. The consent conditions are extracted from the CrcActSiteSumm table, stored in the ConsentsReporting database on the epwprod01 server. Line 545 is where the date range is defined. An example of this is below for the 2018/19 water year:</w:t>
       </w:r>
     </w:p>
     <w:p>
@@ -2290,23 +2119,7 @@
         <w:jc w:val="both"/>
       </w:pPr>
       <w:r>
-        <w:t xml:space="preserve">mslist2 = </w:t>
-      </w:r>
-      <w:proofErr w:type="spellStart"/>
-      <w:r>
-        <w:t>process_measurement_list</w:t>
-      </w:r>
-      <w:proofErr w:type="spellEnd"/>
-      <w:r>
-        <w:t>(</w:t>
-      </w:r>
-      <w:proofErr w:type="spellStart"/>
-      <w:r>
-        <w:t>mslist</w:t>
-      </w:r>
-      <w:proofErr w:type="spellEnd"/>
-      <w:r>
-        <w:t xml:space="preserve">, </w:t>
+        <w:t xml:space="preserve">mslist2 = process_measurement_list(mslist, </w:t>
       </w:r>
       <w:r>
         <w:t>'</w:t>
@@ -2473,32 +2286,14 @@
         </w:numPr>
       </w:pPr>
       <w:r>
-        <w:t xml:space="preserve">The monthly statistics include values for </w:t>
-      </w:r>
-      <w:proofErr w:type="spellStart"/>
-      <w:r>
-        <w:t>MinExtraction</w:t>
-      </w:r>
-      <w:proofErr w:type="spellEnd"/>
-      <w:r>
-        <w:t xml:space="preserve">, </w:t>
-      </w:r>
-      <w:proofErr w:type="spellStart"/>
-      <w:r>
-        <w:t>MeanExtraction</w:t>
-      </w:r>
-      <w:proofErr w:type="spellEnd"/>
-      <w:r>
-        <w:t xml:space="preserve">, </w:t>
+        <w:t xml:space="preserve">The monthly statistics include values for MinExtraction, MeanExtraction, </w:t>
       </w:r>
       <w:r>
         <w:t xml:space="preserve">and </w:t>
       </w:r>
-      <w:proofErr w:type="spellStart"/>
       <w:r>
         <w:t>MaxExtraction</w:t>
       </w:r>
-      <w:proofErr w:type="spellEnd"/>
       <w:r>
         <w:t xml:space="preserve">. The concept of ‘extraction’ relates to datapoints </w:t>
       </w:r>
@@ -2548,39 +2343,7 @@
         <w:t>Finally, p</w:t>
       </w:r>
       <w:r>
-        <w:t>lease note that the extraction statistics (</w:t>
-      </w:r>
-      <w:proofErr w:type="spellStart"/>
-      <w:r>
-        <w:t>MinExtraction</w:t>
-      </w:r>
-      <w:proofErr w:type="spellEnd"/>
-      <w:r>
-        <w:t xml:space="preserve">, </w:t>
-      </w:r>
-      <w:proofErr w:type="spellStart"/>
-      <w:r>
-        <w:t>MeanExtraction</w:t>
-      </w:r>
-      <w:proofErr w:type="spellEnd"/>
-      <w:r>
-        <w:t xml:space="preserve"> and </w:t>
-      </w:r>
-      <w:proofErr w:type="spellStart"/>
-      <w:r>
-        <w:t>MaxExtraction</w:t>
-      </w:r>
-      <w:proofErr w:type="spellEnd"/>
-      <w:r>
-        <w:t xml:space="preserve">) and the spike statistics (Spikes &gt; 5sd, Spikes &gt; 10sd and Spikes &gt; 20 </w:t>
-      </w:r>
-      <w:proofErr w:type="spellStart"/>
-      <w:r>
-        <w:t>sd</w:t>
-      </w:r>
-      <w:proofErr w:type="spellEnd"/>
-      <w:r>
-        <w:t>) all relate to datapoints in the raw data rather than a</w:t>
+        <w:t>lease note that the extraction statistics (MinExtraction, MeanExtraction and MaxExtraction) and the spike statistics (Spikes &gt; 5sd, Spikes &gt; 10sd and Spikes &gt; 20 sd) all relate to datapoints in the raw data rather than a</w:t>
       </w:r>
       <w:r>
         <w:t xml:space="preserve">ggregated data for a </w:t>
@@ -2592,15 +2355,7 @@
         <w:t>for</w:t>
       </w:r>
       <w:r>
-        <w:t xml:space="preserve"> example, </w:t>
-      </w:r>
-      <w:proofErr w:type="spellStart"/>
-      <w:r>
-        <w:t>MaxExtraction</w:t>
-      </w:r>
-      <w:proofErr w:type="spellEnd"/>
-      <w:r>
-        <w:t xml:space="preserve"> </w:t>
+        <w:t xml:space="preserve"> example, MaxExtraction </w:t>
       </w:r>
       <w:r>
         <w:t>represents</w:t>
@@ -2637,34 +2392,10 @@
         <w:t>All consent conditions are extracted from a SQL table</w:t>
       </w:r>
       <w:r>
-        <w:t xml:space="preserve"> (</w:t>
-      </w:r>
-      <w:proofErr w:type="spellStart"/>
-      <w:r>
-        <w:t>CrcActSiteSumm</w:t>
-      </w:r>
-      <w:proofErr w:type="spellEnd"/>
-      <w:r>
-        <w:t>)</w:t>
-      </w:r>
-      <w:r>
-        <w:t>. It is important to note that these conditions relate to entire sites (</w:t>
-      </w:r>
-      <w:proofErr w:type="spellStart"/>
-      <w:r>
-        <w:t>eg</w:t>
-      </w:r>
-      <w:proofErr w:type="spellEnd"/>
-      <w:r>
-        <w:t>, BZ19/0066) rather than the meter entities that are stored in Hilltop (</w:t>
-      </w:r>
-      <w:proofErr w:type="spellStart"/>
-      <w:r>
-        <w:t>eg</w:t>
-      </w:r>
-      <w:proofErr w:type="spellEnd"/>
-      <w:r>
-        <w:t>, BZ19/0066-M1 and BZ19/0066-M2).</w:t>
+        <w:t xml:space="preserve"> (CrcActSiteSumm)</w:t>
+      </w:r>
+      <w:r>
+        <w:t>. It is important to note that these conditions relate to entire sites (eg, BZ19/0066) rather than the meter entities that are stored in Hilltop (eg, BZ19/0066-M1 and BZ19/0066-M2).</w:t>
       </w:r>
     </w:p>
     <w:p>
@@ -2703,15 +2434,7 @@
         <w:t xml:space="preserve">If no active consents exist, the consent with the most recent </w:t>
       </w:r>
       <w:r>
-        <w:t>“</w:t>
-      </w:r>
-      <w:proofErr w:type="spellStart"/>
-      <w:r>
-        <w:t>ToDate</w:t>
-      </w:r>
-      <w:proofErr w:type="spellEnd"/>
-      <w:r>
-        <w:t>” is extracted.</w:t>
+        <w:t>“ToDate” is extracted.</w:t>
       </w:r>
     </w:p>
     <w:p>
@@ -2749,23 +2472,13 @@
         </w:rPr>
         <w:t xml:space="preserve">the </w:t>
       </w:r>
-      <w:proofErr w:type="spellStart"/>
       <w:r>
         <w:rPr>
           <w:rFonts w:ascii="DejaVuSans" w:hAnsi="DejaVuSans" w:cs="DejaVuSans"/>
           <w:sz w:val="24"/>
           <w:szCs w:val="24"/>
         </w:rPr>
-        <w:t>ConsentedRate</w:t>
-      </w:r>
-      <w:proofErr w:type="spellEnd"/>
-      <w:r>
-        <w:rPr>
-          <w:rFonts w:ascii="DejaVuSans" w:hAnsi="DejaVuSans" w:cs="DejaVuSans"/>
-          <w:sz w:val="24"/>
-          <w:szCs w:val="24"/>
-        </w:rPr>
-        <w:t xml:space="preserve"> value in the SQL table. It represents the volume of water that would be extracted if the maximum extraction rate was applied for an entire day.</w:t>
+        <w:t>ConsentedRate value in the SQL table. It represents the volume of water that would be extracted if the maximum extraction rate was applied for an entire day.</w:t>
       </w:r>
     </w:p>
     <w:p>
@@ -2782,79 +2495,7 @@
           <w:sz w:val="24"/>
           <w:szCs w:val="24"/>
         </w:rPr>
-        <w:t xml:space="preserve">In the plot titled “Volume extracted (m3) – [] day moving average”, the moving average is based on the </w:t>
-      </w:r>
-      <w:proofErr w:type="spellStart"/>
-      <w:r>
-        <w:rPr>
-          <w:rFonts w:ascii="DejaVuSans" w:hAnsi="DejaVuSans" w:cs="DejaVuSans"/>
-          <w:sz w:val="24"/>
-          <w:szCs w:val="24"/>
-        </w:rPr>
-        <w:t>ConsentedMultiDayPeriod</w:t>
-      </w:r>
-      <w:proofErr w:type="spellEnd"/>
-      <w:r>
-        <w:rPr>
-          <w:rFonts w:ascii="DejaVuSans" w:hAnsi="DejaVuSans" w:cs="DejaVuSans"/>
-          <w:sz w:val="24"/>
-          <w:szCs w:val="24"/>
-        </w:rPr>
-        <w:t xml:space="preserve"> from the SQL table. The dotted reference line is derived by dividing the </w:t>
-      </w:r>
-      <w:proofErr w:type="spellStart"/>
-      <w:r>
-        <w:rPr>
-          <w:rFonts w:ascii="DejaVuSans" w:hAnsi="DejaVuSans" w:cs="DejaVuSans"/>
-          <w:sz w:val="24"/>
-          <w:szCs w:val="24"/>
-        </w:rPr>
-        <w:t>ConsentedMultiDayVolume</w:t>
-      </w:r>
-      <w:proofErr w:type="spellEnd"/>
-      <w:r>
-        <w:rPr>
-          <w:rFonts w:ascii="DejaVuSans" w:hAnsi="DejaVuSans" w:cs="DejaVuSans"/>
-          <w:sz w:val="24"/>
-          <w:szCs w:val="24"/>
-        </w:rPr>
-        <w:t xml:space="preserve"> by the </w:t>
-      </w:r>
-      <w:proofErr w:type="spellStart"/>
-      <w:r>
-        <w:rPr>
-          <w:rFonts w:ascii="DejaVuSans" w:hAnsi="DejaVuSans" w:cs="DejaVuSans"/>
-          <w:sz w:val="24"/>
-          <w:szCs w:val="24"/>
-        </w:rPr>
-        <w:t>ConsentedMultiDayPeriod</w:t>
-      </w:r>
-      <w:proofErr w:type="spellEnd"/>
-      <w:r>
-        <w:rPr>
-          <w:rFonts w:ascii="DejaVuSans" w:hAnsi="DejaVuSans" w:cs="DejaVuSans"/>
-          <w:sz w:val="24"/>
-          <w:szCs w:val="24"/>
-        </w:rPr>
-        <w:t xml:space="preserve">. When the volume extracted is above the dotted reference line, this indicates that the </w:t>
-      </w:r>
-      <w:proofErr w:type="spellStart"/>
-      <w:r>
-        <w:rPr>
-          <w:rFonts w:ascii="DejaVuSans" w:hAnsi="DejaVuSans" w:cs="DejaVuSans"/>
-          <w:sz w:val="24"/>
-          <w:szCs w:val="24"/>
-        </w:rPr>
-        <w:t>ConsentedMultiDayVolume</w:t>
-      </w:r>
-      <w:proofErr w:type="spellEnd"/>
-      <w:r>
-        <w:rPr>
-          <w:rFonts w:ascii="DejaVuSans" w:hAnsi="DejaVuSans" w:cs="DejaVuSans"/>
-          <w:sz w:val="24"/>
-          <w:szCs w:val="24"/>
-        </w:rPr>
-        <w:t xml:space="preserve"> has been exceeded.</w:t>
+        <w:t>In the plot titled “Volume extracted (m3) – [] day moving average”, the moving average is based on the ConsentedMultiDayPeriod from the SQL table. The dotted reference line is derived by dividing the ConsentedMultiDayVolume by the ConsentedMultiDayPeriod. When the volume extracted is above the dotted reference line, this indicates that the ConsentedMultiDayVolume has been exceeded.</w:t>
       </w:r>
     </w:p>
     <w:p>
@@ -2885,23 +2526,13 @@
         </w:rPr>
         <w:t xml:space="preserve">the </w:t>
       </w:r>
-      <w:proofErr w:type="spellStart"/>
       <w:r>
         <w:rPr>
           <w:rFonts w:ascii="DejaVuSans" w:hAnsi="DejaVuSans" w:cs="DejaVuSans"/>
           <w:sz w:val="24"/>
           <w:szCs w:val="24"/>
         </w:rPr>
-        <w:t>ConsentedRate</w:t>
-      </w:r>
-      <w:proofErr w:type="spellEnd"/>
-      <w:r>
-        <w:rPr>
-          <w:rFonts w:ascii="DejaVuSans" w:hAnsi="DejaVuSans" w:cs="DejaVuSans"/>
-          <w:sz w:val="24"/>
-          <w:szCs w:val="24"/>
-        </w:rPr>
-        <w:t xml:space="preserve"> value in the SQL table. It enables comparison of the average daily extraction rate with the maximum consented extraction rate.</w:t>
+        <w:t>ConsentedRate value in the SQL table. It enables comparison of the average daily extraction rate with the maximum consented extraction rate.</w:t>
       </w:r>
     </w:p>
     <w:p>
@@ -3243,35 +2874,7 @@
         <w:rPr>
           <w:color w:val="000000" w:themeColor="text1"/>
         </w:rPr>
-        <w:t>Occasionally the Hilltop web server is offline and you may get an unusual error when running a program (</w:t>
-      </w:r>
-      <w:proofErr w:type="spellStart"/>
-      <w:r>
-        <w:rPr>
-          <w:color w:val="000000" w:themeColor="text1"/>
-        </w:rPr>
-        <w:t>eg</w:t>
-      </w:r>
-      <w:proofErr w:type="spellEnd"/>
-      <w:r>
-        <w:rPr>
-          <w:color w:val="000000" w:themeColor="text1"/>
-        </w:rPr>
-        <w:t xml:space="preserve">, a message saying that a WAP doesn’t exist in the </w:t>
-      </w:r>
-      <w:proofErr w:type="spellStart"/>
-      <w:r>
-        <w:rPr>
-          <w:color w:val="000000" w:themeColor="text1"/>
-        </w:rPr>
-        <w:t>WaterUse.hts</w:t>
-      </w:r>
-      <w:proofErr w:type="spellEnd"/>
-      <w:r>
-        <w:rPr>
-          <w:color w:val="000000" w:themeColor="text1"/>
-        </w:rPr>
-        <w:t xml:space="preserve"> file, even though you know it does). This is a temporary issue and is normally resolved when you re-run the program.</w:t>
+        <w:t>Occasionally the Hilltop web server is offline and you may get an unusual error when running a program (eg, a message saying that a WAP doesn’t exist in the WaterUse.hts file, even though you know it does). This is a temporary issue and is normally resolved when you re-run the program.</w:t>
       </w:r>
     </w:p>
     <w:p>
@@ -3360,15 +2963,7 @@
         <w:t>with</w:t>
       </w:r>
       <w:r>
-        <w:t xml:space="preserve"> incomplete measurement lists in the Hilltop </w:t>
-      </w:r>
-      <w:proofErr w:type="spellStart"/>
-      <w:r>
-        <w:t>WaterUse.hts</w:t>
-      </w:r>
-      <w:proofErr w:type="spellEnd"/>
-      <w:r>
-        <w:t xml:space="preserve"> file. </w:t>
+        <w:t xml:space="preserve"> incomplete measurement lists in the Hilltop WaterUse.hts file. </w:t>
       </w:r>
     </w:p>
     <w:p>
@@ -3466,7 +3061,7 @@
 </file>
 
 <file path=word/numbering.xml><?xml version="1.0" encoding="utf-8"?>
-<w:numbering xmlns:wpc="http://schemas.microsoft.com/office/word/2010/wordprocessingCanvas" xmlns:cx="http://schemas.microsoft.com/office/drawing/2014/chartex" xmlns:cx1="http://schemas.microsoft.com/office/drawing/2015/9/8/chartex" xmlns:cx2="http://schemas.microsoft.com/office/drawing/2015/10/21/chartex" xmlns:cx3="http://schemas.microsoft.com/office/drawing/2016/5/9/chartex" xmlns:cx4="http://schemas.microsoft.com/office/drawing/2016/5/10/chartex" xmlns:cx5="http://schemas.microsoft.com/office/drawing/2016/5/11/chartex" xmlns:cx6="http://schemas.microsoft.com/office/drawing/2016/5/12/chartex" xmlns:cx7="http://schemas.microsoft.com/office/drawing/2016/5/13/chartex" xmlns:cx8="http://schemas.microsoft.com/office/drawing/2016/5/14/chartex" xmlns:mc="http://schemas.openxmlformats.org/markup-compatibility/2006" xmlns:aink="http://schemas.microsoft.com/office/drawing/2016/ink" xmlns:am3d="http://schemas.microsoft.com/office/drawing/2017/model3d" xmlns:o="urn:schemas-microsoft-com:office:office" xmlns:r="http://schemas.openxmlformats.org/officeDocument/2006/relationships" xmlns:m="http://schemas.openxmlformats.org/officeDocument/2006/math" xmlns:v="urn:schemas-microsoft-com:vml" xmlns:wp14="http://schemas.microsoft.com/office/word/2010/wordprocessingDrawing" xmlns:wp="http://schemas.openxmlformats.org/drawingml/2006/wordprocessingDrawing" xmlns:w10="urn:schemas-microsoft-com:office:word" xmlns:w="http://schemas.openxmlformats.org/wordprocessingml/2006/main" xmlns:w14="http://schemas.microsoft.com/office/word/2010/wordml" xmlns:w15="http://schemas.microsoft.com/office/word/2012/wordml" xmlns:w16cex="http://schemas.microsoft.com/office/word/2018/wordml/cex" xmlns:w16cid="http://schemas.microsoft.com/office/word/2016/wordml/cid" xmlns:w16="http://schemas.microsoft.com/office/word/2018/wordml" xmlns:w16se="http://schemas.microsoft.com/office/word/2015/wordml/symex" xmlns:wpg="http://schemas.microsoft.com/office/word/2010/wordprocessingGroup" xmlns:wpi="http://schemas.microsoft.com/office/word/2010/wordprocessingInk" xmlns:wne="http://schemas.microsoft.com/office/word/2006/wordml" xmlns:wps="http://schemas.microsoft.com/office/word/2010/wordprocessingShape" mc:Ignorable="w14 w15 w16se w16cid w16 w16cex wp14">
+<w:numbering xmlns:wpc="http://schemas.microsoft.com/office/word/2010/wordprocessingCanvas" xmlns:cx="http://schemas.microsoft.com/office/drawing/2014/chartex" xmlns:cx1="http://schemas.microsoft.com/office/drawing/2015/9/8/chartex" xmlns:cx2="http://schemas.microsoft.com/office/drawing/2015/10/21/chartex" xmlns:cx3="http://schemas.microsoft.com/office/drawing/2016/5/9/chartex" xmlns:cx4="http://schemas.microsoft.com/office/drawing/2016/5/10/chartex" xmlns:cx5="http://schemas.microsoft.com/office/drawing/2016/5/11/chartex" xmlns:cx6="http://schemas.microsoft.com/office/drawing/2016/5/12/chartex" xmlns:cx7="http://schemas.microsoft.com/office/drawing/2016/5/13/chartex" xmlns:cx8="http://schemas.microsoft.com/office/drawing/2016/5/14/chartex" xmlns:mc="http://schemas.openxmlformats.org/markup-compatibility/2006" xmlns:aink="http://schemas.microsoft.com/office/drawing/2016/ink" xmlns:am3d="http://schemas.microsoft.com/office/drawing/2017/model3d" xmlns:o="urn:schemas-microsoft-com:office:office" xmlns:r="http://schemas.openxmlformats.org/officeDocument/2006/relationships" xmlns:m="http://schemas.openxmlformats.org/officeDocument/2006/math" xmlns:v="urn:schemas-microsoft-com:vml" xmlns:wp14="http://schemas.microsoft.com/office/word/2010/wordprocessingDrawing" xmlns:wp="http://schemas.openxmlformats.org/drawingml/2006/wordprocessingDrawing" xmlns:w10="urn:schemas-microsoft-com:office:word" xmlns:w="http://schemas.openxmlformats.org/wordprocessingml/2006/main" xmlns:w14="http://schemas.microsoft.com/office/word/2010/wordml" xmlns:w15="http://schemas.microsoft.com/office/word/2012/wordml" xmlns:w16cid="http://schemas.microsoft.com/office/word/2016/wordml/cid" xmlns:w16se="http://schemas.microsoft.com/office/word/2015/wordml/symex" xmlns:wpg="http://schemas.microsoft.com/office/word/2010/wordprocessingGroup" xmlns:wpi="http://schemas.microsoft.com/office/word/2010/wordprocessingInk" xmlns:wne="http://schemas.microsoft.com/office/word/2006/wordml" xmlns:wps="http://schemas.microsoft.com/office/word/2010/wordprocessingShape" mc:Ignorable="w14 w15 w16se w16cid wp14">
   <w:abstractNum w:abstractNumId="0" w15:restartNumberingAfterBreak="0">
     <w:nsid w:val="040A1FD4"/>
     <w:multiLevelType w:val="hybridMultilevel"/>
@@ -5958,7 +5553,7 @@
 </file>
 
 <file path=word/styles.xml><?xml version="1.0" encoding="utf-8"?>
-<w:styles xmlns:mc="http://schemas.openxmlformats.org/markup-compatibility/2006" xmlns:r="http://schemas.openxmlformats.org/officeDocument/2006/relationships" xmlns:w="http://schemas.openxmlformats.org/wordprocessingml/2006/main" xmlns:w14="http://schemas.microsoft.com/office/word/2010/wordml" xmlns:w15="http://schemas.microsoft.com/office/word/2012/wordml" xmlns:w16cex="http://schemas.microsoft.com/office/word/2018/wordml/cex" xmlns:w16cid="http://schemas.microsoft.com/office/word/2016/wordml/cid" xmlns:w16="http://schemas.microsoft.com/office/word/2018/wordml" xmlns:w16se="http://schemas.microsoft.com/office/word/2015/wordml/symex" mc:Ignorable="w14 w15 w16se w16cid w16 w16cex">
+<w:styles xmlns:mc="http://schemas.openxmlformats.org/markup-compatibility/2006" xmlns:r="http://schemas.openxmlformats.org/officeDocument/2006/relationships" xmlns:w="http://schemas.openxmlformats.org/wordprocessingml/2006/main" xmlns:w14="http://schemas.microsoft.com/office/word/2010/wordml" xmlns:w15="http://schemas.microsoft.com/office/word/2012/wordml" xmlns:w16cid="http://schemas.microsoft.com/office/word/2016/wordml/cid" xmlns:w16se="http://schemas.microsoft.com/office/word/2015/wordml/symex" mc:Ignorable="w14 w15 w16se w16cid">
   <w:docDefaults>
     <w:rPrDefault>
       <w:rPr>
@@ -6444,6 +6039,36 @@
     <w:uiPriority w:val="34"/>
     <w:rsid w:val="00750E08"/>
   </w:style>
+  <w:style w:type="paragraph" w:styleId="BalloonText">
+    <w:name w:val="Balloon Text"/>
+    <w:basedOn w:val="Normal"/>
+    <w:link w:val="BalloonTextChar"/>
+    <w:uiPriority w:val="99"/>
+    <w:semiHidden/>
+    <w:unhideWhenUsed/>
+    <w:rsid w:val="00D94165"/>
+    <w:pPr>
+      <w:spacing w:after="0" w:line="240" w:lineRule="auto"/>
+    </w:pPr>
+    <w:rPr>
+      <w:rFonts w:ascii="Segoe UI" w:hAnsi="Segoe UI" w:cs="Segoe UI"/>
+      <w:sz w:val="18"/>
+      <w:szCs w:val="18"/>
+    </w:rPr>
+  </w:style>
+  <w:style w:type="character" w:customStyle="1" w:styleId="BalloonTextChar">
+    <w:name w:val="Balloon Text Char"/>
+    <w:basedOn w:val="DefaultParagraphFont"/>
+    <w:link w:val="BalloonText"/>
+    <w:uiPriority w:val="99"/>
+    <w:semiHidden/>
+    <w:rsid w:val="00D94165"/>
+    <w:rPr>
+      <w:rFonts w:ascii="Segoe UI" w:hAnsi="Segoe UI" w:cs="Segoe UI"/>
+      <w:sz w:val="18"/>
+      <w:szCs w:val="18"/>
+    </w:rPr>
+  </w:style>
 </w:styles>
 </file>
 

</xml_diff>